<commit_message>
Updated on 16 january 2018
</commit_message>
<xml_diff>
--- a/Cover letter Rajan.docx
+++ b/Cover letter Rajan.docx
@@ -623,7 +623,25 @@
           <w:sz w:val="24"/>
           <w:szCs w:val="24"/>
         </w:rPr>
-        <w:t>as an Embedded Engineer</w:t>
+        <w:t xml:space="preserve">as an </w:t>
+      </w:r>
+      <w:r>
+        <w:rPr>
+          <w:rFonts w:ascii="Times New Roman" w:hAnsi="Times New Roman" w:cs="Times New Roman"/>
+          <w:sz w:val="24"/>
+          <w:szCs w:val="24"/>
+        </w:rPr>
+        <w:t>Hardware Suport</w:t>
+      </w:r>
+      <w:bookmarkStart w:id="0" w:name="_GoBack"/>
+      <w:bookmarkEnd w:id="0"/>
+      <w:r>
+        <w:rPr>
+          <w:rFonts w:ascii="Times New Roman" w:hAnsi="Times New Roman" w:cs="Times New Roman"/>
+          <w:sz w:val="24"/>
+          <w:szCs w:val="24"/>
+        </w:rPr>
+        <w:t xml:space="preserve"> Engineer</w:t>
       </w:r>
       <w:r>
         <w:rPr>
@@ -1223,7 +1241,7 @@
         </w:rPr>
         <w:t xml:space="preserve"> on </w:t>
       </w:r>
-      <w:bookmarkStart w:id="0" w:name="_Hlk477116554"/>
+      <w:bookmarkStart w:id="1" w:name="_Hlk477116554"/>
       <w:r>
         <w:rPr>
           <w:rFonts w:ascii="Times New Roman" w:hAnsi="Times New Roman" w:cs="Times New Roman"/>
@@ -1240,7 +1258,7 @@
         </w:rPr>
         <w:t xml:space="preserve"> and </w:t>
       </w:r>
-      <w:bookmarkEnd w:id="0"/>
+      <w:bookmarkEnd w:id="1"/>
       <w:r>
         <w:rPr>
           <w:rFonts w:ascii="Times New Roman" w:hAnsi="Times New Roman" w:cs="Times New Roman"/>
@@ -1481,8 +1499,6 @@
         </w:rPr>
         <w:t>ed</w:t>
       </w:r>
-      <w:bookmarkStart w:id="1" w:name="_GoBack"/>
-      <w:bookmarkEnd w:id="1"/>
       <w:r>
         <w:rPr>
           <w:rFonts w:ascii="Times New Roman" w:hAnsi="Times New Roman" w:cs="Times New Roman"/>

</xml_diff>